<commit_message>
Update BÁO CÁO ĐỒ ÁN NHẬP MÔN NGÀNH.docx
</commit_message>
<xml_diff>
--- a/BÁO CÁO ĐỒ ÁN NHẬP MÔN NGÀNH.docx
+++ b/BÁO CÁO ĐỒ ÁN NHẬP MÔN NGÀNH.docx
@@ -1,6 +1,6 @@
 
 <file path=word/document.xml><?xml version="1.0" encoding="utf-8"?>
-<w:document xmlns:wpc="http://schemas.microsoft.com/office/word/2010/wordprocessingCanvas" xmlns:cx="http://schemas.microsoft.com/office/drawing/2014/chartex" xmlns:cx1="http://schemas.microsoft.com/office/drawing/2015/9/8/chartex" xmlns:cx2="http://schemas.microsoft.com/office/drawing/2015/10/21/chartex" xmlns:cx3="http://schemas.microsoft.com/office/drawing/2016/5/9/chartex" xmlns:cx4="http://schemas.microsoft.com/office/drawing/2016/5/10/chartex" xmlns:cx5="http://schemas.microsoft.com/office/drawing/2016/5/11/chartex" xmlns:cx6="http://schemas.microsoft.com/office/drawing/2016/5/12/chartex" xmlns:cx7="http://schemas.microsoft.com/office/drawing/2016/5/13/chartex" xmlns:cx8="http://schemas.microsoft.com/office/drawing/2016/5/14/chartex" xmlns:mc="http://schemas.openxmlformats.org/markup-compatibility/2006" xmlns:aink="http://schemas.microsoft.com/office/drawing/2016/ink" xmlns:am3d="http://schemas.microsoft.com/office/drawing/2017/model3d" xmlns:o="urn:schemas-microsoft-com:office:office" xmlns:r="http://schemas.openxmlformats.org/officeDocument/2006/relationships" xmlns:m="http://schemas.openxmlformats.org/officeDocument/2006/math" xmlns:v="urn:schemas-microsoft-com:vml" xmlns:wp14="http://schemas.microsoft.com/office/word/2010/wordprocessingDrawing" xmlns:wp="http://schemas.openxmlformats.org/drawingml/2006/wordprocessingDrawing" xmlns:w10="urn:schemas-microsoft-com:office:word" xmlns:w="http://schemas.openxmlformats.org/wordprocessingml/2006/main" xmlns:w14="http://schemas.microsoft.com/office/word/2010/wordml" xmlns:w15="http://schemas.microsoft.com/office/word/2012/wordml" xmlns:w16cid="http://schemas.microsoft.com/office/word/2016/wordml/cid" xmlns:w16se="http://schemas.microsoft.com/office/word/2015/wordml/symex" xmlns:wpg="http://schemas.microsoft.com/office/word/2010/wordprocessingGroup" xmlns:wpi="http://schemas.microsoft.com/office/word/2010/wordprocessingInk" xmlns:wne="http://schemas.microsoft.com/office/word/2006/wordml" xmlns:wps="http://schemas.microsoft.com/office/word/2010/wordprocessingShape" mc:Ignorable="w14 w15 w16se w16cid wp14">
+<w:document xmlns:wpc="http://schemas.microsoft.com/office/word/2010/wordprocessingCanvas" xmlns:cx="http://schemas.microsoft.com/office/drawing/2014/chartex" xmlns:mc="http://schemas.openxmlformats.org/markup-compatibility/2006" xmlns:o="urn:schemas-microsoft-com:office:office" xmlns:r="http://schemas.openxmlformats.org/officeDocument/2006/relationships" xmlns:m="http://schemas.openxmlformats.org/officeDocument/2006/math" xmlns:v="urn:schemas-microsoft-com:vml" xmlns:wp14="http://schemas.microsoft.com/office/word/2010/wordprocessingDrawing" xmlns:wp="http://schemas.openxmlformats.org/drawingml/2006/wordprocessingDrawing" xmlns:w10="urn:schemas-microsoft-com:office:word" xmlns:w="http://schemas.openxmlformats.org/wordprocessingml/2006/main" xmlns:w14="http://schemas.microsoft.com/office/word/2010/wordml" xmlns:w15="http://schemas.microsoft.com/office/word/2012/wordml" xmlns:w16se="http://schemas.microsoft.com/office/word/2015/wordml/symex" xmlns:wpg="http://schemas.microsoft.com/office/word/2010/wordprocessingGroup" xmlns:wpi="http://schemas.microsoft.com/office/word/2010/wordprocessingInk" xmlns:wne="http://schemas.microsoft.com/office/word/2006/wordml" xmlns:wps="http://schemas.microsoft.com/office/word/2010/wordprocessingShape" mc:Ignorable="w14 w15 w16se wp14">
   <w:body>
     <w:p>
       <w:pPr>
@@ -64,6 +64,7 @@
             <w:rPr>
               <w:rFonts w:asciiTheme="majorHAnsi" w:hAnsiTheme="majorHAnsi" w:cstheme="majorHAnsi"/>
               <w:noProof/>
+              <w:lang w:val="en-US"/>
             </w:rPr>
             <mc:AlternateContent>
               <mc:Choice Requires="wps">
@@ -382,7 +383,7 @@
                   </wp:anchor>
                 </w:drawing>
               </mc:Choice>
-              <mc:Fallback>
+              <mc:Fallback xmlns:w16cid="http://schemas.microsoft.com/office/word/2016/wordml/cid" xmlns:am3d="http://schemas.microsoft.com/office/drawing/2017/model3d" xmlns:aink="http://schemas.microsoft.com/office/drawing/2016/ink" xmlns:cx8="http://schemas.microsoft.com/office/drawing/2016/5/14/chartex" xmlns:cx7="http://schemas.microsoft.com/office/drawing/2016/5/13/chartex" xmlns:cx6="http://schemas.microsoft.com/office/drawing/2016/5/12/chartex" xmlns:cx5="http://schemas.microsoft.com/office/drawing/2016/5/11/chartex" xmlns:cx4="http://schemas.microsoft.com/office/drawing/2016/5/10/chartex" xmlns:cx3="http://schemas.microsoft.com/office/drawing/2016/5/9/chartex" xmlns:cx2="http://schemas.microsoft.com/office/drawing/2015/10/21/chartex" xmlns:cx1="http://schemas.microsoft.com/office/drawing/2015/9/8/chartex">
                 <w:pict>
                   <v:shapetype w14:anchorId="6A2CCF8D" id="_x0000_t202" coordsize="21600,21600" o:spt="202" path="m,l,21600r21600,l21600,xe">
                     <v:stroke joinstyle="miter"/>
@@ -655,6 +656,7 @@
               <w:noProof/>
               <w:sz w:val="36"/>
               <w:szCs w:val="36"/>
+              <w:lang w:val="en-US"/>
             </w:rPr>
             <mc:AlternateContent>
               <mc:Choice Requires="wpg">
@@ -1159,7 +1161,7 @@
                   </wp:anchor>
                 </w:drawing>
               </mc:Choice>
-              <mc:Fallback>
+              <mc:Fallback xmlns:w16cid="http://schemas.microsoft.com/office/word/2016/wordml/cid" xmlns:am3d="http://schemas.microsoft.com/office/drawing/2017/model3d" xmlns:aink="http://schemas.microsoft.com/office/drawing/2016/ink" xmlns:cx8="http://schemas.microsoft.com/office/drawing/2016/5/14/chartex" xmlns:cx7="http://schemas.microsoft.com/office/drawing/2016/5/13/chartex" xmlns:cx6="http://schemas.microsoft.com/office/drawing/2016/5/12/chartex" xmlns:cx5="http://schemas.microsoft.com/office/drawing/2016/5/11/chartex" xmlns:cx4="http://schemas.microsoft.com/office/drawing/2016/5/10/chartex" xmlns:cx3="http://schemas.microsoft.com/office/drawing/2016/5/9/chartex" xmlns:cx2="http://schemas.microsoft.com/office/drawing/2015/10/21/chartex" xmlns:cx1="http://schemas.microsoft.com/office/drawing/2015/9/8/chartex">
                 <w:pict>
                   <v:group w14:anchorId="063C17F8" id="Group 2" o:spid="_x0000_s1026" style="position:absolute;margin-left:0;margin-top:0;width:432.65pt;height:448.55pt;z-index:-251658239;mso-width-percent:706;mso-height-percent:566;mso-left-percent:220;mso-top-percent:300;mso-position-horizontal-relative:page;mso-position-vertical-relative:page;mso-width-percent:706;mso-height-percent:566;mso-left-percent:220;mso-top-percent:300" coordsize="43291,44910" o:gfxdata="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">
                     <o:lock v:ext="edit" aspectratio="t"/>
@@ -1188,6 +1190,7 @@
             <w:rPr>
               <w:rFonts w:asciiTheme="majorHAnsi" w:hAnsiTheme="majorHAnsi" w:cstheme="majorHAnsi"/>
               <w:noProof/>
+              <w:lang w:val="en-US"/>
             </w:rPr>
             <mc:AlternateContent>
               <mc:Choice Requires="wps">
@@ -1339,7 +1342,7 @@
                   </wp:anchor>
                 </w:drawing>
               </mc:Choice>
-              <mc:Fallback>
+              <mc:Fallback xmlns:w16cid="http://schemas.microsoft.com/office/word/2016/wordml/cid" xmlns:am3d="http://schemas.microsoft.com/office/drawing/2017/model3d" xmlns:aink="http://schemas.microsoft.com/office/drawing/2016/ink" xmlns:cx8="http://schemas.microsoft.com/office/drawing/2016/5/14/chartex" xmlns:cx7="http://schemas.microsoft.com/office/drawing/2016/5/13/chartex" xmlns:cx6="http://schemas.microsoft.com/office/drawing/2016/5/12/chartex" xmlns:cx5="http://schemas.microsoft.com/office/drawing/2016/5/11/chartex" xmlns:cx4="http://schemas.microsoft.com/office/drawing/2016/5/10/chartex" xmlns:cx3="http://schemas.microsoft.com/office/drawing/2016/5/9/chartex" xmlns:cx2="http://schemas.microsoft.com/office/drawing/2015/10/21/chartex" xmlns:cx1="http://schemas.microsoft.com/office/drawing/2015/9/8/chartex">
                 <w:pict>
                   <v:shape w14:anchorId="6137C403" id="Text Box 69" o:spid="_x0000_s1027" type="#_x0000_t202" style="position:absolute;margin-left:0;margin-top:0;width:468pt;height:29.5pt;z-index:251658240;visibility:visible;mso-wrap-style:square;mso-width-percent:765;mso-height-percent:0;mso-wrap-distance-left:9pt;mso-wrap-distance-top:0;mso-wrap-distance-right:9pt;mso-wrap-distance-bottom:0;mso-position-horizontal:center;mso-position-horizontal-relative:page;mso-position-vertical:bottom;mso-position-vertical-relative:margin;mso-width-percent:765;mso-height-percent:0;mso-width-relative:page;mso-height-relative:margin;v-text-anchor:bottom" o:gfxdata="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" filled="f" stroked="f" strokeweight=".5pt">
                     <v:textbox style="mso-fit-shape-to-text:t" inset="0,0,0,0">
@@ -1450,7 +1453,7 @@
               <w:noProof/>
               <w:sz w:val="28"/>
               <w:szCs w:val="28"/>
-              <w:lang w:val="vi"/>
+              <w:lang w:val="en-US"/>
             </w:rPr>
             <mc:AlternateContent>
               <mc:Choice Requires="wps">
@@ -1532,7 +1535,7 @@
                   </wp:anchor>
                 </w:drawing>
               </mc:Choice>
-              <mc:Fallback>
+              <mc:Fallback xmlns:w16cid="http://schemas.microsoft.com/office/word/2016/wordml/cid" xmlns:am3d="http://schemas.microsoft.com/office/drawing/2017/model3d" xmlns:aink="http://schemas.microsoft.com/office/drawing/2016/ink" xmlns:cx8="http://schemas.microsoft.com/office/drawing/2016/5/14/chartex" xmlns:cx7="http://schemas.microsoft.com/office/drawing/2016/5/13/chartex" xmlns:cx6="http://schemas.microsoft.com/office/drawing/2016/5/12/chartex" xmlns:cx5="http://schemas.microsoft.com/office/drawing/2016/5/11/chartex" xmlns:cx4="http://schemas.microsoft.com/office/drawing/2016/5/10/chartex" xmlns:cx3="http://schemas.microsoft.com/office/drawing/2016/5/9/chartex" xmlns:cx2="http://schemas.microsoft.com/office/drawing/2015/10/21/chartex" xmlns:cx1="http://schemas.microsoft.com/office/drawing/2015/9/8/chartex">
                 <w:pict>
                   <v:shape w14:anchorId="198D288D" id="Text Box 2" o:spid="_x0000_s1028" type="#_x0000_t202" style="position:absolute;margin-left:-13.4pt;margin-top:266.7pt;width:484.45pt;height:104.35pt;z-index:251663363;visibility:visible;mso-wrap-style:square;mso-width-percent:0;mso-height-percent:0;mso-wrap-distance-left:9pt;mso-wrap-distance-top:3.6pt;mso-wrap-distance-right:9pt;mso-wrap-distance-bottom:3.6pt;mso-position-horizontal:absolute;mso-position-horizontal-relative:text;mso-position-vertical:absolute;mso-position-vertical-relative:text;mso-width-percent:0;mso-height-percent:0;mso-width-relative:margin;mso-height-relative:margin;v-text-anchor:top" o:gfxdata="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">
                     <v:textbox>
@@ -4589,7 +4592,7 @@
           <w:noProof/>
           <w:sz w:val="28"/>
           <w:szCs w:val="28"/>
-          <w:lang w:val="vi"/>
+          <w:lang w:val="en-US"/>
         </w:rPr>
         <w:drawing>
           <wp:inline distT="0" distB="0" distL="0" distR="0" wp14:anchorId="1C6EE1D7" wp14:editId="74F2101F">
@@ -4844,7 +4847,7 @@
           <w:noProof/>
           <w:sz w:val="28"/>
           <w:szCs w:val="28"/>
-          <w:lang w:val="vi"/>
+          <w:lang w:val="en-US"/>
         </w:rPr>
         <w:lastRenderedPageBreak/>
         <w:drawing>
@@ -5154,7 +5157,7 @@
           <w:noProof/>
           <w:sz w:val="28"/>
           <w:szCs w:val="28"/>
-          <w:lang w:val="vi"/>
+          <w:lang w:val="en-US"/>
         </w:rPr>
         <w:lastRenderedPageBreak/>
         <w:drawing>
@@ -5286,7 +5289,7 @@
           <w:noProof/>
           <w:sz w:val="26"/>
           <w:szCs w:val="26"/>
-          <w:lang w:val="vi"/>
+          <w:lang w:val="en-US"/>
         </w:rPr>
         <w:drawing>
           <wp:inline distT="0" distB="0" distL="0" distR="0" wp14:anchorId="034BE898" wp14:editId="58817770">
@@ -5406,7 +5409,7 @@
           <w:noProof/>
           <w:sz w:val="26"/>
           <w:szCs w:val="26"/>
-          <w:lang w:val="vi"/>
+          <w:lang w:val="en-US"/>
         </w:rPr>
         <w:drawing>
           <wp:inline distT="0" distB="0" distL="0" distR="0" wp14:anchorId="7FB30902" wp14:editId="738AB7B6">
@@ -5536,7 +5539,7 @@
           <w:noProof/>
           <w:sz w:val="26"/>
           <w:szCs w:val="26"/>
-          <w:lang w:val="vi"/>
+          <w:lang w:val="en-US"/>
         </w:rPr>
         <w:drawing>
           <wp:inline distT="0" distB="0" distL="0" distR="0" wp14:anchorId="61BBD0BC" wp14:editId="3D874464">
@@ -7969,7 +7972,7 @@
       <w:r>
         <w:rPr>
           <w:noProof/>
-          <w:lang w:val="vi"/>
+          <w:lang w:val="en-US"/>
         </w:rPr>
         <w:drawing>
           <wp:anchor distT="0" distB="0" distL="114300" distR="114300" simplePos="0" relativeHeight="251661315" behindDoc="0" locked="0" layoutInCell="1" allowOverlap="1" wp14:anchorId="792F3548" wp14:editId="231C0BF6">
@@ -8417,19 +8420,45 @@
           <w:noProof/>
           <w:sz w:val="28"/>
           <w:szCs w:val="28"/>
-          <w:lang w:val="vi"/>
-        </w:rPr>
-      </w:pPr>
-    </w:p>
-    <w:p>
-      <w:pPr>
+          <w:lang w:val="en-US"/>
+        </w:rPr>
+      </w:pPr>
+      <w:r>
         <w:rPr>
           <w:rFonts w:asciiTheme="majorHAnsi" w:eastAsia="Times New Roman" w:hAnsiTheme="majorHAnsi" w:cstheme="majorHAnsi"/>
           <w:b/>
           <w:noProof/>
           <w:sz w:val="28"/>
           <w:szCs w:val="28"/>
-          <w:lang w:val="vi"/>
+          <w:lang w:val="en-US"/>
+        </w:rPr>
+        <w:t>hello</w:t>
+      </w:r>
+      <w:bookmarkStart w:id="0" w:name="_GoBack"/>
+      <w:bookmarkEnd w:id="0"/>
+    </w:p>
+    <w:p>
+      <w:pPr>
+        <w:spacing w:line="24" w:lineRule="atLeast"/>
+        <w:rPr>
+          <w:rFonts w:asciiTheme="majorHAnsi" w:eastAsia="Times New Roman" w:hAnsiTheme="majorHAnsi" w:cstheme="majorHAnsi"/>
+          <w:b/>
+          <w:noProof/>
+          <w:sz w:val="28"/>
+          <w:szCs w:val="28"/>
+          <w:lang w:val="vi"/>
+        </w:rPr>
+      </w:pPr>
+    </w:p>
+    <w:p>
+      <w:pPr>
+        <w:rPr>
+          <w:rFonts w:asciiTheme="majorHAnsi" w:eastAsia="Times New Roman" w:hAnsiTheme="majorHAnsi" w:cstheme="majorHAnsi"/>
+          <w:b/>
+          <w:noProof/>
+          <w:sz w:val="28"/>
+          <w:szCs w:val="28"/>
+          <w:lang w:val="en-US"/>
         </w:rPr>
       </w:pPr>
       <w:r>
@@ -8622,8 +8651,6 @@
         </w:rPr>
         <w:t xml:space="preserve"> Tăng tính liên kết giữa các người dùng để thông tin tốt nhất đến được với người dùng, thay vì đầu tư vào thuật toán để lọc.</w:t>
       </w:r>
-      <w:bookmarkStart w:id="0" w:name="_GoBack"/>
-      <w:bookmarkEnd w:id="0"/>
     </w:p>
     <w:p>
       <w:pPr>
@@ -8959,7 +8986,7 @@
 </file>
 
 <file path=word/endnotes.xml><?xml version="1.0" encoding="utf-8"?>
-<w:endnotes xmlns:wpc="http://schemas.microsoft.com/office/word/2010/wordprocessingCanvas" xmlns:cx="http://schemas.microsoft.com/office/drawing/2014/chartex" xmlns:cx1="http://schemas.microsoft.com/office/drawing/2015/9/8/chartex" xmlns:cx2="http://schemas.microsoft.com/office/drawing/2015/10/21/chartex" xmlns:cx3="http://schemas.microsoft.com/office/drawing/2016/5/9/chartex" xmlns:cx4="http://schemas.microsoft.com/office/drawing/2016/5/10/chartex" xmlns:cx5="http://schemas.microsoft.com/office/drawing/2016/5/11/chartex" xmlns:cx6="http://schemas.microsoft.com/office/drawing/2016/5/12/chartex" xmlns:cx7="http://schemas.microsoft.com/office/drawing/2016/5/13/chartex" xmlns:cx8="http://schemas.microsoft.com/office/drawing/2016/5/14/chartex" xmlns:mc="http://schemas.openxmlformats.org/markup-compatibility/2006" xmlns:aink="http://schemas.microsoft.com/office/drawing/2016/ink" xmlns:am3d="http://schemas.microsoft.com/office/drawing/2017/model3d" xmlns:o="urn:schemas-microsoft-com:office:office" xmlns:r="http://schemas.openxmlformats.org/officeDocument/2006/relationships" xmlns:m="http://schemas.openxmlformats.org/officeDocument/2006/math" xmlns:v="urn:schemas-microsoft-com:vml" xmlns:wp14="http://schemas.microsoft.com/office/word/2010/wordprocessingDrawing" xmlns:wp="http://schemas.openxmlformats.org/drawingml/2006/wordprocessingDrawing" xmlns:w10="urn:schemas-microsoft-com:office:word" xmlns:w="http://schemas.openxmlformats.org/wordprocessingml/2006/main" xmlns:w14="http://schemas.microsoft.com/office/word/2010/wordml" xmlns:w15="http://schemas.microsoft.com/office/word/2012/wordml" xmlns:w16cid="http://schemas.microsoft.com/office/word/2016/wordml/cid" xmlns:w16se="http://schemas.microsoft.com/office/word/2015/wordml/symex" xmlns:wpg="http://schemas.microsoft.com/office/word/2010/wordprocessingGroup" xmlns:wpi="http://schemas.microsoft.com/office/word/2010/wordprocessingInk" xmlns:wne="http://schemas.microsoft.com/office/word/2006/wordml" xmlns:wps="http://schemas.microsoft.com/office/word/2010/wordprocessingShape" mc:Ignorable="w14 w15 w16se w16cid wp14">
+<w:endnotes xmlns:wpc="http://schemas.microsoft.com/office/word/2010/wordprocessingCanvas" xmlns:cx="http://schemas.microsoft.com/office/drawing/2014/chartex" xmlns:mc="http://schemas.openxmlformats.org/markup-compatibility/2006" xmlns:o="urn:schemas-microsoft-com:office:office" xmlns:r="http://schemas.openxmlformats.org/officeDocument/2006/relationships" xmlns:m="http://schemas.openxmlformats.org/officeDocument/2006/math" xmlns:v="urn:schemas-microsoft-com:vml" xmlns:wp14="http://schemas.microsoft.com/office/word/2010/wordprocessingDrawing" xmlns:wp="http://schemas.openxmlformats.org/drawingml/2006/wordprocessingDrawing" xmlns:w10="urn:schemas-microsoft-com:office:word" xmlns:w="http://schemas.openxmlformats.org/wordprocessingml/2006/main" xmlns:w14="http://schemas.microsoft.com/office/word/2010/wordml" xmlns:w15="http://schemas.microsoft.com/office/word/2012/wordml" xmlns:w16se="http://schemas.microsoft.com/office/word/2015/wordml/symex" xmlns:wpg="http://schemas.microsoft.com/office/word/2010/wordprocessingGroup" xmlns:wpi="http://schemas.microsoft.com/office/word/2010/wordprocessingInk" xmlns:wne="http://schemas.microsoft.com/office/word/2006/wordml" xmlns:wps="http://schemas.microsoft.com/office/word/2010/wordprocessingShape" mc:Ignorable="w14 w15 w16se wp14">
   <w:endnote w:type="separator" w:id="-1">
     <w:p>
       <w:pPr>
@@ -8991,7 +9018,7 @@
 </file>
 
 <file path=word/footer1.xml><?xml version="1.0" encoding="utf-8"?>
-<w:ftr xmlns:wpc="http://schemas.microsoft.com/office/word/2010/wordprocessingCanvas" xmlns:cx="http://schemas.microsoft.com/office/drawing/2014/chartex" xmlns:cx1="http://schemas.microsoft.com/office/drawing/2015/9/8/chartex" xmlns:cx2="http://schemas.microsoft.com/office/drawing/2015/10/21/chartex" xmlns:cx3="http://schemas.microsoft.com/office/drawing/2016/5/9/chartex" xmlns:cx4="http://schemas.microsoft.com/office/drawing/2016/5/10/chartex" xmlns:cx5="http://schemas.microsoft.com/office/drawing/2016/5/11/chartex" xmlns:cx6="http://schemas.microsoft.com/office/drawing/2016/5/12/chartex" xmlns:cx7="http://schemas.microsoft.com/office/drawing/2016/5/13/chartex" xmlns:cx8="http://schemas.microsoft.com/office/drawing/2016/5/14/chartex" xmlns:mc="http://schemas.openxmlformats.org/markup-compatibility/2006" xmlns:aink="http://schemas.microsoft.com/office/drawing/2016/ink" xmlns:am3d="http://schemas.microsoft.com/office/drawing/2017/model3d" xmlns:o="urn:schemas-microsoft-com:office:office" xmlns:r="http://schemas.openxmlformats.org/officeDocument/2006/relationships" xmlns:m="http://schemas.openxmlformats.org/officeDocument/2006/math" xmlns:v="urn:schemas-microsoft-com:vml" xmlns:wp14="http://schemas.microsoft.com/office/word/2010/wordprocessingDrawing" xmlns:wp="http://schemas.openxmlformats.org/drawingml/2006/wordprocessingDrawing" xmlns:w10="urn:schemas-microsoft-com:office:word" xmlns:w="http://schemas.openxmlformats.org/wordprocessingml/2006/main" xmlns:w14="http://schemas.microsoft.com/office/word/2010/wordml" xmlns:w15="http://schemas.microsoft.com/office/word/2012/wordml" xmlns:w16cid="http://schemas.microsoft.com/office/word/2016/wordml/cid" xmlns:w16se="http://schemas.microsoft.com/office/word/2015/wordml/symex" xmlns:wpg="http://schemas.microsoft.com/office/word/2010/wordprocessingGroup" xmlns:wpi="http://schemas.microsoft.com/office/word/2010/wordprocessingInk" xmlns:wne="http://schemas.microsoft.com/office/word/2006/wordml" xmlns:wps="http://schemas.microsoft.com/office/word/2010/wordprocessingShape" mc:Ignorable="w14 w15 w16se w16cid wp14">
+<w:ftr xmlns:wpc="http://schemas.microsoft.com/office/word/2010/wordprocessingCanvas" xmlns:cx="http://schemas.microsoft.com/office/drawing/2014/chartex" xmlns:mc="http://schemas.openxmlformats.org/markup-compatibility/2006" xmlns:o="urn:schemas-microsoft-com:office:office" xmlns:r="http://schemas.openxmlformats.org/officeDocument/2006/relationships" xmlns:m="http://schemas.openxmlformats.org/officeDocument/2006/math" xmlns:v="urn:schemas-microsoft-com:vml" xmlns:wp14="http://schemas.microsoft.com/office/word/2010/wordprocessingDrawing" xmlns:wp="http://schemas.openxmlformats.org/drawingml/2006/wordprocessingDrawing" xmlns:w10="urn:schemas-microsoft-com:office:word" xmlns:w="http://schemas.openxmlformats.org/wordprocessingml/2006/main" xmlns:w14="http://schemas.microsoft.com/office/word/2010/wordml" xmlns:w15="http://schemas.microsoft.com/office/word/2012/wordml" xmlns:w16se="http://schemas.microsoft.com/office/word/2015/wordml/symex" xmlns:wpg="http://schemas.microsoft.com/office/word/2010/wordprocessingGroup" xmlns:wpi="http://schemas.microsoft.com/office/word/2010/wordprocessingInk" xmlns:wne="http://schemas.microsoft.com/office/word/2006/wordml" xmlns:wps="http://schemas.microsoft.com/office/word/2010/wordprocessingShape" mc:Ignorable="w14 w15 w16se wp14">
   <w:sdt>
     <w:sdtPr>
       <w:id w:val="-1586294944"/>
@@ -9024,7 +9051,7 @@
           <w:rPr>
             <w:noProof/>
           </w:rPr>
-          <w:t>2</w:t>
+          <w:t>18</w:t>
         </w:r>
         <w:r>
           <w:rPr>
@@ -9044,7 +9071,7 @@
 </file>
 
 <file path=word/footnotes.xml><?xml version="1.0" encoding="utf-8"?>
-<w:footnotes xmlns:wpc="http://schemas.microsoft.com/office/word/2010/wordprocessingCanvas" xmlns:cx="http://schemas.microsoft.com/office/drawing/2014/chartex" xmlns:cx1="http://schemas.microsoft.com/office/drawing/2015/9/8/chartex" xmlns:cx2="http://schemas.microsoft.com/office/drawing/2015/10/21/chartex" xmlns:cx3="http://schemas.microsoft.com/office/drawing/2016/5/9/chartex" xmlns:cx4="http://schemas.microsoft.com/office/drawing/2016/5/10/chartex" xmlns:cx5="http://schemas.microsoft.com/office/drawing/2016/5/11/chartex" xmlns:cx6="http://schemas.microsoft.com/office/drawing/2016/5/12/chartex" xmlns:cx7="http://schemas.microsoft.com/office/drawing/2016/5/13/chartex" xmlns:cx8="http://schemas.microsoft.com/office/drawing/2016/5/14/chartex" xmlns:mc="http://schemas.openxmlformats.org/markup-compatibility/2006" xmlns:aink="http://schemas.microsoft.com/office/drawing/2016/ink" xmlns:am3d="http://schemas.microsoft.com/office/drawing/2017/model3d" xmlns:o="urn:schemas-microsoft-com:office:office" xmlns:r="http://schemas.openxmlformats.org/officeDocument/2006/relationships" xmlns:m="http://schemas.openxmlformats.org/officeDocument/2006/math" xmlns:v="urn:schemas-microsoft-com:vml" xmlns:wp14="http://schemas.microsoft.com/office/word/2010/wordprocessingDrawing" xmlns:wp="http://schemas.openxmlformats.org/drawingml/2006/wordprocessingDrawing" xmlns:w10="urn:schemas-microsoft-com:office:word" xmlns:w="http://schemas.openxmlformats.org/wordprocessingml/2006/main" xmlns:w14="http://schemas.microsoft.com/office/word/2010/wordml" xmlns:w15="http://schemas.microsoft.com/office/word/2012/wordml" xmlns:w16cid="http://schemas.microsoft.com/office/word/2016/wordml/cid" xmlns:w16se="http://schemas.microsoft.com/office/word/2015/wordml/symex" xmlns:wpg="http://schemas.microsoft.com/office/word/2010/wordprocessingGroup" xmlns:wpi="http://schemas.microsoft.com/office/word/2010/wordprocessingInk" xmlns:wne="http://schemas.microsoft.com/office/word/2006/wordml" xmlns:wps="http://schemas.microsoft.com/office/word/2010/wordprocessingShape" mc:Ignorable="w14 w15 w16se w16cid wp14">
+<w:footnotes xmlns:wpc="http://schemas.microsoft.com/office/word/2010/wordprocessingCanvas" xmlns:cx="http://schemas.microsoft.com/office/drawing/2014/chartex" xmlns:mc="http://schemas.openxmlformats.org/markup-compatibility/2006" xmlns:o="urn:schemas-microsoft-com:office:office" xmlns:r="http://schemas.openxmlformats.org/officeDocument/2006/relationships" xmlns:m="http://schemas.openxmlformats.org/officeDocument/2006/math" xmlns:v="urn:schemas-microsoft-com:vml" xmlns:wp14="http://schemas.microsoft.com/office/word/2010/wordprocessingDrawing" xmlns:wp="http://schemas.openxmlformats.org/drawingml/2006/wordprocessingDrawing" xmlns:w10="urn:schemas-microsoft-com:office:word" xmlns:w="http://schemas.openxmlformats.org/wordprocessingml/2006/main" xmlns:w14="http://schemas.microsoft.com/office/word/2010/wordml" xmlns:w15="http://schemas.microsoft.com/office/word/2012/wordml" xmlns:w16se="http://schemas.microsoft.com/office/word/2015/wordml/symex" xmlns:wpg="http://schemas.microsoft.com/office/word/2010/wordprocessingGroup" xmlns:wpi="http://schemas.microsoft.com/office/word/2010/wordprocessingInk" xmlns:wne="http://schemas.microsoft.com/office/word/2006/wordml" xmlns:wps="http://schemas.microsoft.com/office/word/2010/wordprocessingShape" mc:Ignorable="w14 w15 w16se wp14">
   <w:footnote w:type="separator" w:id="-1">
     <w:p>
       <w:pPr>
@@ -9076,7 +9103,7 @@
 </file>
 
 <file path=word/header1.xml><?xml version="1.0" encoding="utf-8"?>
-<w:hdr xmlns:wpc="http://schemas.microsoft.com/office/word/2010/wordprocessingCanvas" xmlns:cx="http://schemas.microsoft.com/office/drawing/2014/chartex" xmlns:cx1="http://schemas.microsoft.com/office/drawing/2015/9/8/chartex" xmlns:cx2="http://schemas.microsoft.com/office/drawing/2015/10/21/chartex" xmlns:cx3="http://schemas.microsoft.com/office/drawing/2016/5/9/chartex" xmlns:cx4="http://schemas.microsoft.com/office/drawing/2016/5/10/chartex" xmlns:cx5="http://schemas.microsoft.com/office/drawing/2016/5/11/chartex" xmlns:cx6="http://schemas.microsoft.com/office/drawing/2016/5/12/chartex" xmlns:cx7="http://schemas.microsoft.com/office/drawing/2016/5/13/chartex" xmlns:cx8="http://schemas.microsoft.com/office/drawing/2016/5/14/chartex" xmlns:mc="http://schemas.openxmlformats.org/markup-compatibility/2006" xmlns:aink="http://schemas.microsoft.com/office/drawing/2016/ink" xmlns:am3d="http://schemas.microsoft.com/office/drawing/2017/model3d" xmlns:o="urn:schemas-microsoft-com:office:office" xmlns:r="http://schemas.openxmlformats.org/officeDocument/2006/relationships" xmlns:m="http://schemas.openxmlformats.org/officeDocument/2006/math" xmlns:v="urn:schemas-microsoft-com:vml" xmlns:wp14="http://schemas.microsoft.com/office/word/2010/wordprocessingDrawing" xmlns:wp="http://schemas.openxmlformats.org/drawingml/2006/wordprocessingDrawing" xmlns:w10="urn:schemas-microsoft-com:office:word" xmlns:w="http://schemas.openxmlformats.org/wordprocessingml/2006/main" xmlns:w14="http://schemas.microsoft.com/office/word/2010/wordml" xmlns:w15="http://schemas.microsoft.com/office/word/2012/wordml" xmlns:w16cid="http://schemas.microsoft.com/office/word/2016/wordml/cid" xmlns:w16se="http://schemas.microsoft.com/office/word/2015/wordml/symex" xmlns:wpg="http://schemas.microsoft.com/office/word/2010/wordprocessingGroup" xmlns:wpi="http://schemas.microsoft.com/office/word/2010/wordprocessingInk" xmlns:wne="http://schemas.microsoft.com/office/word/2006/wordml" xmlns:wps="http://schemas.microsoft.com/office/word/2010/wordprocessingShape" mc:Ignorable="w14 w15 w16se w16cid wp14">
+<w:hdr xmlns:wpc="http://schemas.microsoft.com/office/word/2010/wordprocessingCanvas" xmlns:cx="http://schemas.microsoft.com/office/drawing/2014/chartex" xmlns:mc="http://schemas.openxmlformats.org/markup-compatibility/2006" xmlns:o="urn:schemas-microsoft-com:office:office" xmlns:r="http://schemas.openxmlformats.org/officeDocument/2006/relationships" xmlns:m="http://schemas.openxmlformats.org/officeDocument/2006/math" xmlns:v="urn:schemas-microsoft-com:vml" xmlns:wp14="http://schemas.microsoft.com/office/word/2010/wordprocessingDrawing" xmlns:wp="http://schemas.openxmlformats.org/drawingml/2006/wordprocessingDrawing" xmlns:w10="urn:schemas-microsoft-com:office:word" xmlns:w="http://schemas.openxmlformats.org/wordprocessingml/2006/main" xmlns:w14="http://schemas.microsoft.com/office/word/2010/wordml" xmlns:w15="http://schemas.microsoft.com/office/word/2012/wordml" xmlns:w16se="http://schemas.microsoft.com/office/word/2015/wordml/symex" xmlns:wpg="http://schemas.microsoft.com/office/word/2010/wordprocessingGroup" xmlns:wpi="http://schemas.microsoft.com/office/word/2010/wordprocessingInk" xmlns:wne="http://schemas.microsoft.com/office/word/2006/wordml" xmlns:wps="http://schemas.microsoft.com/office/word/2010/wordprocessingShape" mc:Ignorable="w14 w15 w16se wp14">
   <w:tbl>
     <w:tblPr>
       <w:tblW w:w="0" w:type="auto"/>
@@ -9134,7 +9161,7 @@
 </file>
 
 <file path=word/numbering.xml><?xml version="1.0" encoding="utf-8"?>
-<w:numbering xmlns:wpc="http://schemas.microsoft.com/office/word/2010/wordprocessingCanvas" xmlns:cx="http://schemas.microsoft.com/office/drawing/2014/chartex" xmlns:cx1="http://schemas.microsoft.com/office/drawing/2015/9/8/chartex" xmlns:cx2="http://schemas.microsoft.com/office/drawing/2015/10/21/chartex" xmlns:cx3="http://schemas.microsoft.com/office/drawing/2016/5/9/chartex" xmlns:cx4="http://schemas.microsoft.com/office/drawing/2016/5/10/chartex" xmlns:cx5="http://schemas.microsoft.com/office/drawing/2016/5/11/chartex" xmlns:cx6="http://schemas.microsoft.com/office/drawing/2016/5/12/chartex" xmlns:cx7="http://schemas.microsoft.com/office/drawing/2016/5/13/chartex" xmlns:cx8="http://schemas.microsoft.com/office/drawing/2016/5/14/chartex" xmlns:mc="http://schemas.openxmlformats.org/markup-compatibility/2006" xmlns:aink="http://schemas.microsoft.com/office/drawing/2016/ink" xmlns:am3d="http://schemas.microsoft.com/office/drawing/2017/model3d" xmlns:o="urn:schemas-microsoft-com:office:office" xmlns:r="http://schemas.openxmlformats.org/officeDocument/2006/relationships" xmlns:m="http://schemas.openxmlformats.org/officeDocument/2006/math" xmlns:v="urn:schemas-microsoft-com:vml" xmlns:wp14="http://schemas.microsoft.com/office/word/2010/wordprocessingDrawing" xmlns:wp="http://schemas.openxmlformats.org/drawingml/2006/wordprocessingDrawing" xmlns:w10="urn:schemas-microsoft-com:office:word" xmlns:w="http://schemas.openxmlformats.org/wordprocessingml/2006/main" xmlns:w14="http://schemas.microsoft.com/office/word/2010/wordml" xmlns:w15="http://schemas.microsoft.com/office/word/2012/wordml" xmlns:w16cid="http://schemas.microsoft.com/office/word/2016/wordml/cid" xmlns:w16se="http://schemas.microsoft.com/office/word/2015/wordml/symex" xmlns:wpg="http://schemas.microsoft.com/office/word/2010/wordprocessingGroup" xmlns:wpi="http://schemas.microsoft.com/office/word/2010/wordprocessingInk" xmlns:wne="http://schemas.microsoft.com/office/word/2006/wordml" xmlns:wps="http://schemas.microsoft.com/office/word/2010/wordprocessingShape" mc:Ignorable="w14 w15 w16se w16cid wp14">
+<w:numbering xmlns:wpc="http://schemas.microsoft.com/office/word/2010/wordprocessingCanvas" xmlns:cx="http://schemas.microsoft.com/office/drawing/2014/chartex" xmlns:mc="http://schemas.openxmlformats.org/markup-compatibility/2006" xmlns:o="urn:schemas-microsoft-com:office:office" xmlns:r="http://schemas.openxmlformats.org/officeDocument/2006/relationships" xmlns:m="http://schemas.openxmlformats.org/officeDocument/2006/math" xmlns:v="urn:schemas-microsoft-com:vml" xmlns:wp14="http://schemas.microsoft.com/office/word/2010/wordprocessingDrawing" xmlns:wp="http://schemas.openxmlformats.org/drawingml/2006/wordprocessingDrawing" xmlns:w10="urn:schemas-microsoft-com:office:word" xmlns:w="http://schemas.openxmlformats.org/wordprocessingml/2006/main" xmlns:w14="http://schemas.microsoft.com/office/word/2010/wordml" xmlns:w15="http://schemas.microsoft.com/office/word/2012/wordml" xmlns:w16se="http://schemas.microsoft.com/office/word/2015/wordml/symex" xmlns:wpg="http://schemas.microsoft.com/office/word/2010/wordprocessingGroup" xmlns:wpi="http://schemas.microsoft.com/office/word/2010/wordprocessingInk" xmlns:wne="http://schemas.microsoft.com/office/word/2006/wordml" xmlns:wps="http://schemas.microsoft.com/office/word/2010/wordprocessingShape" mc:Ignorable="w14 w15 w16se wp14">
   <w:abstractNum w:abstractNumId="0" w15:restartNumberingAfterBreak="0">
     <w:nsid w:val="0212112F"/>
     <w:multiLevelType w:val="hybridMultilevel"/>
@@ -13037,7 +13064,7 @@
 </file>
 
 <file path=word/styles.xml><?xml version="1.0" encoding="utf-8"?>
-<w:styles xmlns:mc="http://schemas.openxmlformats.org/markup-compatibility/2006" xmlns:r="http://schemas.openxmlformats.org/officeDocument/2006/relationships" xmlns:w="http://schemas.openxmlformats.org/wordprocessingml/2006/main" xmlns:w14="http://schemas.microsoft.com/office/word/2010/wordml" xmlns:w15="http://schemas.microsoft.com/office/word/2012/wordml" xmlns:w16cid="http://schemas.microsoft.com/office/word/2016/wordml/cid" xmlns:w16se="http://schemas.microsoft.com/office/word/2015/wordml/symex" mc:Ignorable="w14 w15 w16se w16cid">
+<w:styles xmlns:mc="http://schemas.openxmlformats.org/markup-compatibility/2006" xmlns:r="http://schemas.openxmlformats.org/officeDocument/2006/relationships" xmlns:w="http://schemas.openxmlformats.org/wordprocessingml/2006/main" xmlns:w14="http://schemas.microsoft.com/office/word/2010/wordml" xmlns:w15="http://schemas.microsoft.com/office/word/2012/wordml" xmlns:w16se="http://schemas.microsoft.com/office/word/2015/wordml/symex" mc:Ignorable="w14 w15 w16se">
   <w:docDefaults>
     <w:rPrDefault>
       <w:rPr>
@@ -13053,7 +13080,7 @@
       </w:pPr>
     </w:pPrDefault>
   </w:docDefaults>
-  <w:latentStyles w:defLockedState="0" w:defUIPriority="99" w:defSemiHidden="0" w:defUnhideWhenUsed="0" w:defQFormat="0" w:count="375">
+  <w:latentStyles w:defLockedState="0" w:defUIPriority="99" w:defSemiHidden="0" w:defUnhideWhenUsed="0" w:defQFormat="0" w:count="371">
     <w:lsdException w:name="Normal" w:uiPriority="0" w:qFormat="1"/>
     <w:lsdException w:name="heading 1" w:uiPriority="9" w:qFormat="1"/>
     <w:lsdException w:name="heading 2" w:semiHidden="1" w:uiPriority="9" w:unhideWhenUsed="1" w:qFormat="1"/>
@@ -13425,10 +13452,6 @@
     <w:lsdException w:name="List Table 5 Dark Accent 6" w:uiPriority="50"/>
     <w:lsdException w:name="List Table 6 Colorful Accent 6" w:uiPriority="51"/>
     <w:lsdException w:name="List Table 7 Colorful Accent 6" w:uiPriority="52"/>
-    <w:lsdException w:name="Mention" w:semiHidden="1" w:unhideWhenUsed="1"/>
-    <w:lsdException w:name="Smart Hyperlink" w:semiHidden="1" w:unhideWhenUsed="1"/>
-    <w:lsdException w:name="Hashtag" w:semiHidden="1" w:unhideWhenUsed="1"/>
-    <w:lsdException w:name="Unresolved Mention" w:semiHidden="1" w:unhideWhenUsed="1"/>
   </w:latentStyles>
   <w:style w:type="paragraph" w:default="1" w:styleId="Normal">
     <w:name w:val="Normal"/>
@@ -13715,7 +13738,7 @@
       <w:szCs w:val="18"/>
     </w:rPr>
   </w:style>
-  <w:style w:type="character" w:styleId="UnresolvedMention">
+  <w:style w:type="character" w:customStyle="1" w:styleId="UnresolvedMention">
     <w:name w:val="Unresolved Mention"/>
     <w:basedOn w:val="DefaultParagraphFont"/>
     <w:uiPriority w:val="99"/>
@@ -13996,7 +14019,7 @@
 </file>
 
 <file path=customXml/itemProps1.xml><?xml version="1.0" encoding="utf-8"?>
-<ds:datastoreItem xmlns:ds="http://schemas.openxmlformats.org/officeDocument/2006/customXml" ds:itemID="{BF972FB3-0BDC-4C7A-8D31-D0D4B7C53514}">
+<ds:datastoreItem xmlns:ds="http://schemas.openxmlformats.org/officeDocument/2006/customXml" ds:itemID="{0C84109D-3EB2-4287-8638-719618FB8888}">
   <ds:schemaRefs>
     <ds:schemaRef ds:uri="http://schemas.openxmlformats.org/officeDocument/2006/bibliography"/>
   </ds:schemaRefs>

</xml_diff>